<commit_message>
Updated readme content, images and template documents.
</commit_message>
<xml_diff>
--- a/Create-Envelopes-for-mailing/Console-App-.NET-Core/Create-Envelopes-for-mailing/Template.docx
+++ b/Create-Envelopes-for-mailing/Console-App-.NET-Core/Create-Envelopes-for-mailing/Template.docx
@@ -12,6 +12,7 @@
       <w:r>
         <w:rPr>
           <w:rFonts w:ascii="Segoe UI" w:hAnsi="Segoe UI" w:cs="Segoe UI"/>
+          <w:noProof/>
         </w:rPr>
         <w:drawing>
           <wp:anchor distT="0" distB="0" distL="114300" distR="114300" simplePos="0" relativeHeight="251663360" behindDoc="0" locked="0" layoutInCell="1" allowOverlap="1" wp14:anchorId="218B08EC" wp14:editId="6DE21B26">
@@ -172,20 +173,16 @@
           <w:rStyle w:val="CompanyNameChar"/>
           <w:rFonts w:ascii="Segoe UI" w:hAnsi="Segoe UI"/>
         </w:rPr>
-        <w:t>Northwind</w:t>
-      </w:r>
-      <w:r>
-        <w:rPr>
-          <w:rFonts w:ascii="Segoe UI" w:hAnsi="Segoe UI" w:cs="Segoe UI"/>
-        </w:rPr>
-        <w:t xml:space="preserve"> </w:t>
-      </w:r>
+        <w:t>Adventure Works Cycles</w:t>
+      </w:r>
+      <w:bookmarkStart w:id="0" w:name="_GoBack"/>
+      <w:bookmarkEnd w:id="0"/>
       <w:r>
         <w:rPr>
           <w:rStyle w:val="CompanyNameChar"/>
           <w:rFonts w:ascii="Segoe UI" w:hAnsi="Segoe UI"/>
         </w:rPr>
-        <w:t>Traders,</w:t>
+        <w:t>,</w:t>
       </w:r>
     </w:p>
     <w:p>
@@ -281,8 +278,6 @@
           <w:rFonts w:ascii="Segoe UI" w:hAnsi="Segoe UI" w:cs="Segoe UI"/>
         </w:rPr>
       </w:pPr>
-      <w:bookmarkStart w:id="0" w:name="_GoBack"/>
-      <w:bookmarkEnd w:id="0"/>
     </w:p>
     <w:p>
       <w:pPr>
@@ -1976,6 +1971,23 @@
 </file>
 
 <file path=customXml/item1.xml><?xml version="1.0" encoding="utf-8"?>
+<p:properties xmlns:p="http://schemas.microsoft.com/office/2006/metadata/properties" xmlns:xsi="http://www.w3.org/2001/XMLSchema-instance" xmlns:pc="http://schemas.microsoft.com/office/infopath/2007/PartnerControls">
+  <documentManagement>
+    <MediaServiceKeyPoints xmlns="71af3243-3dd4-4a8d-8c0d-dd76da1f02a5" xsi:nil="true"/>
+  </documentManagement>
+</p:properties>
+</file>
+
+<file path=customXml/item2.xml><?xml version="1.0" encoding="utf-8"?>
+<?mso-contentType ?>
+<FormTemplates xmlns="http://schemas.microsoft.com/sharepoint/v3/contenttype/forms">
+  <Display>DocumentLibraryForm</Display>
+  <Edit>DocumentLibraryForm</Edit>
+  <New>DocumentLibraryForm</New>
+</FormTemplates>
+</file>
+
+<file path=customXml/item3.xml><?xml version="1.0" encoding="utf-8"?>
 <ct:contentTypeSchema xmlns:ct="http://schemas.microsoft.com/office/2006/metadata/contentType" xmlns:ma="http://schemas.microsoft.com/office/2006/metadata/properties/metaAttributes" ct:_="" ma:_="" ma:contentTypeName="Document" ma:contentTypeID="0x01010079F111ED35F8CC479449609E8A0923A6" ma:contentTypeVersion="11" ma:contentTypeDescription="Create a new document." ma:contentTypeScope="" ma:versionID="1c2eb7a32e66fb6e4260f3771546a5e2">
   <xsd:schema xmlns:xsd="http://www.w3.org/2001/XMLSchema" xmlns:xs="http://www.w3.org/2001/XMLSchema" xmlns:p="http://schemas.microsoft.com/office/2006/metadata/properties" xmlns:ns2="71af3243-3dd4-4a8d-8c0d-dd76da1f02a5" xmlns:ns3="16c05727-aa75-4e4a-9b5f-8a80a1165891" targetNamespace="http://schemas.microsoft.com/office/2006/metadata/properties" ma:root="true" ma:fieldsID="04e1f6479c48b08974ba73b5ca973489" ns2:_="" ns3:_="">
     <xsd:import namespace="71af3243-3dd4-4a8d-8c0d-dd76da1f02a5"/>
@@ -2186,24 +2198,25 @@
 </ct:contentTypeSchema>
 </file>
 
-<file path=customXml/item2.xml><?xml version="1.0" encoding="utf-8"?>
-<?mso-contentType ?>
-<FormTemplates xmlns="http://schemas.microsoft.com/sharepoint/v3/contenttype/forms">
-  <Display>DocumentLibraryForm</Display>
-  <Edit>DocumentLibraryForm</Edit>
-  <New>DocumentLibraryForm</New>
-</FormTemplates>
+<file path=customXml/itemProps1.xml><?xml version="1.0" encoding="utf-8"?>
+<ds:datastoreItem xmlns:ds="http://schemas.openxmlformats.org/officeDocument/2006/customXml" ds:itemID="{26797884-47F8-4109-9C60-DE017A1E07F5}">
+  <ds:schemaRefs>
+    <ds:schemaRef ds:uri="http://schemas.microsoft.com/office/2006/metadata/properties"/>
+    <ds:schemaRef ds:uri="http://schemas.microsoft.com/office/infopath/2007/PartnerControls"/>
+    <ds:schemaRef ds:uri="71af3243-3dd4-4a8d-8c0d-dd76da1f02a5"/>
+  </ds:schemaRefs>
+</ds:datastoreItem>
 </file>
 
-<file path=customXml/item3.xml><?xml version="1.0" encoding="utf-8"?>
-<p:properties xmlns:p="http://schemas.microsoft.com/office/2006/metadata/properties" xmlns:xsi="http://www.w3.org/2001/XMLSchema-instance" xmlns:pc="http://schemas.microsoft.com/office/infopath/2007/PartnerControls">
-  <documentManagement>
-    <MediaServiceKeyPoints xmlns="71af3243-3dd4-4a8d-8c0d-dd76da1f02a5" xsi:nil="true"/>
-  </documentManagement>
-</p:properties>
+<file path=customXml/itemProps2.xml><?xml version="1.0" encoding="utf-8"?>
+<ds:datastoreItem xmlns:ds="http://schemas.openxmlformats.org/officeDocument/2006/customXml" ds:itemID="{0554FEB4-6F66-400A-A03C-CCFC668BCFCC}">
+  <ds:schemaRefs>
+    <ds:schemaRef ds:uri="http://schemas.microsoft.com/sharepoint/v3/contenttype/forms"/>
+  </ds:schemaRefs>
+</ds:datastoreItem>
 </file>
 
-<file path=customXml/itemProps1.xml><?xml version="1.0" encoding="utf-8"?>
+<file path=customXml/itemProps3.xml><?xml version="1.0" encoding="utf-8"?>
 <ds:datastoreItem xmlns:ds="http://schemas.openxmlformats.org/officeDocument/2006/customXml" ds:itemID="{F5236E25-ABE3-4CCF-9D47-419C910CF774}">
   <ds:schemaRefs>
     <ds:schemaRef ds:uri="http://schemas.microsoft.com/office/2006/metadata/contentType"/>
@@ -2220,22 +2233,4 @@
     <ds:schemaRef ds:uri="http://schemas.microsoft.com/internal/obd"/>
   </ds:schemaRefs>
 </ds:datastoreItem>
-</file>
-
-<file path=customXml/itemProps2.xml><?xml version="1.0" encoding="utf-8"?>
-<ds:datastoreItem xmlns:ds="http://schemas.openxmlformats.org/officeDocument/2006/customXml" ds:itemID="{0554FEB4-6F66-400A-A03C-CCFC668BCFCC}">
-  <ds:schemaRefs>
-    <ds:schemaRef ds:uri="http://schemas.microsoft.com/sharepoint/v3/contenttype/forms"/>
-  </ds:schemaRefs>
-</ds:datastoreItem>
-</file>
-
-<file path=customXml/itemProps3.xml><?xml version="1.0" encoding="utf-8"?>
-<ds:datastoreItem xmlns:ds="http://schemas.openxmlformats.org/officeDocument/2006/customXml" ds:itemID="{26797884-47F8-4109-9C60-DE017A1E07F5}">
-  <ds:schemaRefs>
-    <ds:schemaRef ds:uri="http://schemas.microsoft.com/office/2006/metadata/properties"/>
-    <ds:schemaRef ds:uri="http://schemas.microsoft.com/office/infopath/2007/PartnerControls"/>
-    <ds:schemaRef ds:uri="71af3243-3dd4-4a8d-8c0d-dd76da1f02a5"/>
-  </ds:schemaRefs>
-</ds:datastoreItem>
 </file>
</xml_diff>